<commit_message>
Changes to General Track Agenda
</commit_message>
<xml_diff>
--- a/Agenda_Templates/TestoperCodethon_Agenda.docx
+++ b/Agenda_Templates/TestoperCodethon_Agenda.docx
@@ -1,6 +1,6 @@
 
 <file path=word/document.xml><?xml version="1.0" encoding="utf-8"?>
-<w:document xmlns:wpc="http://schemas.microsoft.com/office/word/2010/wordprocessingCanvas" xmlns:cx="http://schemas.microsoft.com/office/drawing/2014/chartex" xmlns:cx1="http://schemas.microsoft.com/office/drawing/2015/9/8/chartex" xmlns:cx2="http://schemas.microsoft.com/office/drawing/2015/10/21/chartex" xmlns:cx3="http://schemas.microsoft.com/office/drawing/2016/5/9/chartex" xmlns:cx4="http://schemas.microsoft.com/office/drawing/2016/5/10/chartex" xmlns:cx5="http://schemas.microsoft.com/office/drawing/2016/5/11/chartex" xmlns:mc="http://schemas.openxmlformats.org/markup-compatibility/2006" xmlns:o="urn:schemas-microsoft-com:office:office" xmlns:r="http://schemas.openxmlformats.org/officeDocument/2006/relationships" xmlns:m="http://schemas.openxmlformats.org/officeDocument/2006/math" xmlns:v="urn:schemas-microsoft-com:vml" xmlns:wp14="http://schemas.microsoft.com/office/word/2010/wordprocessingDrawing" xmlns:wp="http://schemas.openxmlformats.org/drawingml/2006/wordprocessingDrawing" xmlns:w10="urn:schemas-microsoft-com:office:word" xmlns:w="http://schemas.openxmlformats.org/wordprocessingml/2006/main" xmlns:w14="http://schemas.microsoft.com/office/word/2010/wordml" xmlns:w15="http://schemas.microsoft.com/office/word/2012/wordml" xmlns:w16se="http://schemas.microsoft.com/office/word/2015/wordml/symex" xmlns:wpg="http://schemas.microsoft.com/office/word/2010/wordprocessingGroup" xmlns:wpi="http://schemas.microsoft.com/office/word/2010/wordprocessingInk" xmlns:wne="http://schemas.microsoft.com/office/word/2006/wordml" xmlns:wps="http://schemas.microsoft.com/office/word/2010/wordprocessingShape" mc:Ignorable="w14 w15 w16se wp14">
+<w:document xmlns:wpc="http://schemas.microsoft.com/office/word/2010/wordprocessingCanvas" xmlns:mo="http://schemas.microsoft.com/office/mac/office/2008/main" xmlns:mc="http://schemas.openxmlformats.org/markup-compatibility/2006" xmlns:mv="urn:schemas-microsoft-com:mac:vml" xmlns:o="urn:schemas-microsoft-com:office:office" xmlns:r="http://schemas.openxmlformats.org/officeDocument/2006/relationships" xmlns:m="http://schemas.openxmlformats.org/officeDocument/2006/math" xmlns:v="urn:schemas-microsoft-com:vml" xmlns:wp14="http://schemas.microsoft.com/office/word/2010/wordprocessingDrawing" xmlns:wp="http://schemas.openxmlformats.org/drawingml/2006/wordprocessingDrawing" xmlns:w10="urn:schemas-microsoft-com:office:word" xmlns:w="http://schemas.openxmlformats.org/wordprocessingml/2006/main" xmlns:w14="http://schemas.microsoft.com/office/word/2010/wordml" xmlns:w15="http://schemas.microsoft.com/office/word/2012/wordml" xmlns:wpg="http://schemas.microsoft.com/office/word/2010/wordprocessingGroup" xmlns:wpi="http://schemas.microsoft.com/office/word/2010/wordprocessingInk" xmlns:wne="http://schemas.microsoft.com/office/word/2006/wordml" xmlns:wps="http://schemas.microsoft.com/office/word/2010/wordprocessingShape" mc:Ignorable="w14 w15 wp14">
   <w:body>
     <w:p>
       <w:pPr>
@@ -1180,622 +1180,820 @@
         </w:rPr>
         <w:t>Applitool</w:t>
       </w:r>
+      <w:r>
+        <w:rPr>
+          <w:lang w:val="en-US"/>
+        </w:rPr>
+        <w:t>s</w:t>
+      </w:r>
       <w:proofErr w:type="spellEnd"/>
       <w:r>
         <w:rPr>
           <w:lang w:val="en-US"/>
         </w:rPr>
-        <w:t>, Selenide with Java, BDD Framework with Python, Parallel Tests and scali</w:t>
-      </w:r>
+        <w:t xml:space="preserve">, Selenide with Java, BDD Framework with Python, </w:t>
+      </w:r>
+      <w:r>
+        <w:rPr>
+          <w:lang w:val="en-US"/>
+        </w:rPr>
+        <w:t>Parallel execution and scaling.</w:t>
+      </w:r>
+    </w:p>
+    <w:p>
+      <w:pPr>
+        <w:pStyle w:val="ListParagraph"/>
+        <w:numPr>
+          <w:ilvl w:val="0"/>
+          <w:numId w:val="18"/>
+        </w:numPr>
+        <w:rPr>
+          <w:lang w:val="en-US"/>
+        </w:rPr>
+      </w:pPr>
+      <w:r>
+        <w:rPr>
+          <w:b/>
+          <w:bCs/>
+          <w:lang w:val="en-US"/>
+        </w:rPr>
+        <w:t xml:space="preserve">Mobile Application </w:t>
+      </w:r>
+      <w:r>
+        <w:rPr>
+          <w:lang w:val="en-US"/>
+        </w:rPr>
+        <w:t xml:space="preserve">– </w:t>
+      </w:r>
+      <w:r>
+        <w:rPr>
+          <w:lang w:val="en-US"/>
+        </w:rPr>
+        <w:t>Appium with Python,</w:t>
+      </w:r>
+      <w:r>
+        <w:rPr>
+          <w:lang w:val="en-US"/>
+        </w:rPr>
+        <w:t xml:space="preserve"> </w:t>
+      </w:r>
+      <w:proofErr w:type="spellStart"/>
+      <w:r>
+        <w:rPr>
+          <w:lang w:val="en-US"/>
+        </w:rPr>
+        <w:t>XCTest</w:t>
+      </w:r>
+      <w:proofErr w:type="spellEnd"/>
+      <w:r>
+        <w:rPr>
+          <w:lang w:val="en-US"/>
+        </w:rPr>
+        <w:t>,</w:t>
+      </w:r>
+      <w:r>
+        <w:rPr>
+          <w:lang w:val="en-US"/>
+        </w:rPr>
+        <w:t xml:space="preserve"> C</w:t>
+      </w:r>
+      <w:r>
+        <w:rPr>
+          <w:lang w:val="en-US"/>
+        </w:rPr>
+        <w:t>loud-based devices and configurations</w:t>
+      </w:r>
+      <w:r>
+        <w:rPr>
+          <w:lang w:val="en-US"/>
+        </w:rPr>
+        <w:t xml:space="preserve">, Calabash with Java, </w:t>
+      </w:r>
+      <w:r>
+        <w:rPr>
+          <w:lang w:val="en-US"/>
+        </w:rPr>
+        <w:t xml:space="preserve">Tools and Framework – </w:t>
+      </w:r>
+      <w:proofErr w:type="spellStart"/>
+      <w:r>
+        <w:rPr>
+          <w:lang w:val="en-US"/>
+        </w:rPr>
+        <w:t>Kobiton</w:t>
+      </w:r>
+      <w:proofErr w:type="spellEnd"/>
+      <w:r>
+        <w:rPr>
+          <w:lang w:val="en-US"/>
+        </w:rPr>
+        <w:t xml:space="preserve">, </w:t>
+      </w:r>
+      <w:proofErr w:type="spellStart"/>
+      <w:r>
+        <w:rPr>
+          <w:lang w:val="en-US"/>
+        </w:rPr>
+        <w:t>TestProject</w:t>
+      </w:r>
+      <w:proofErr w:type="spellEnd"/>
+      <w:r>
+        <w:rPr>
+          <w:lang w:val="en-US"/>
+        </w:rPr>
+        <w:t>.</w:t>
+      </w:r>
+    </w:p>
+    <w:p>
+      <w:pPr>
+        <w:pStyle w:val="ListParagraph"/>
+        <w:numPr>
+          <w:ilvl w:val="0"/>
+          <w:numId w:val="18"/>
+        </w:numPr>
+        <w:rPr>
+          <w:lang w:val="en-US"/>
+        </w:rPr>
+      </w:pPr>
+      <w:r>
+        <w:rPr>
+          <w:b/>
+          <w:bCs/>
+          <w:lang w:val="en-US"/>
+        </w:rPr>
+        <w:t xml:space="preserve">Automation Framework </w:t>
+      </w:r>
+      <w:r>
+        <w:rPr>
+          <w:lang w:val="en-US"/>
+        </w:rPr>
+        <w:t xml:space="preserve">– Page Object Model with </w:t>
+      </w:r>
+      <w:proofErr w:type="spellStart"/>
+      <w:r>
+        <w:rPr>
+          <w:lang w:val="en-US"/>
+        </w:rPr>
+        <w:t>PageFactory</w:t>
+      </w:r>
+      <w:proofErr w:type="spellEnd"/>
+      <w:r>
+        <w:rPr>
+          <w:lang w:val="en-US"/>
+        </w:rPr>
+        <w:t>.</w:t>
+      </w:r>
+    </w:p>
+    <w:p>
+      <w:pPr>
+        <w:pStyle w:val="ListParagraph"/>
+        <w:numPr>
+          <w:ilvl w:val="0"/>
+          <w:numId w:val="18"/>
+        </w:numPr>
+        <w:rPr>
+          <w:lang w:val="en-US"/>
+        </w:rPr>
+      </w:pPr>
+      <w:r>
+        <w:rPr>
+          <w:b/>
+          <w:bCs/>
+          <w:lang w:val="en-US"/>
+        </w:rPr>
+        <w:t xml:space="preserve">Application Programmable Interface (API) </w:t>
+      </w:r>
+      <w:r>
+        <w:rPr>
+          <w:lang w:val="en-US"/>
+        </w:rPr>
+        <w:t xml:space="preserve">– Postman, </w:t>
+      </w:r>
+      <w:r>
+        <w:rPr>
+          <w:lang w:val="en-US"/>
+        </w:rPr>
+        <w:t>Rest Assured with Java, Karate with Java, Tavern with Python, D</w:t>
+      </w:r>
+      <w:r>
+        <w:rPr>
+          <w:lang w:val="en-US"/>
+        </w:rPr>
+        <w:t xml:space="preserve">B integration with Rest Testing, Mocha and Chai with </w:t>
+      </w:r>
+      <w:proofErr w:type="spellStart"/>
+      <w:r>
+        <w:rPr>
+          <w:lang w:val="en-US"/>
+        </w:rPr>
+        <w:t>NodeJS</w:t>
+      </w:r>
+      <w:proofErr w:type="spellEnd"/>
+      <w:r>
+        <w:rPr>
+          <w:lang w:val="en-US"/>
+        </w:rPr>
+        <w:t>.</w:t>
+      </w:r>
+    </w:p>
+    <w:p>
+      <w:pPr>
+        <w:pStyle w:val="ListParagraph"/>
+        <w:numPr>
+          <w:ilvl w:val="0"/>
+          <w:numId w:val="18"/>
+        </w:numPr>
+        <w:rPr>
+          <w:lang w:val="en-US"/>
+        </w:rPr>
+      </w:pPr>
+      <w:r>
+        <w:rPr>
+          <w:b/>
+          <w:bCs/>
+          <w:lang w:val="en-US"/>
+        </w:rPr>
+        <w:t xml:space="preserve">Integration testing </w:t>
+      </w:r>
+      <w:r>
+        <w:rPr>
+          <w:lang w:val="en-US"/>
+        </w:rPr>
+        <w:t>– Charles.</w:t>
+      </w:r>
+    </w:p>
+    <w:p>
+      <w:pPr>
+        <w:pStyle w:val="ListParagraph"/>
+        <w:numPr>
+          <w:ilvl w:val="0"/>
+          <w:numId w:val="18"/>
+        </w:numPr>
+        <w:rPr>
+          <w:lang w:val="en-US"/>
+        </w:rPr>
+      </w:pPr>
+      <w:r>
+        <w:rPr>
+          <w:b/>
+          <w:bCs/>
+          <w:lang w:val="en-US"/>
+        </w:rPr>
+        <w:t xml:space="preserve">Application Security Testing </w:t>
+      </w:r>
+      <w:r>
+        <w:rPr>
+          <w:lang w:val="en-US"/>
+        </w:rPr>
+        <w:t xml:space="preserve">– Different types and tools like </w:t>
+      </w:r>
+      <w:proofErr w:type="spellStart"/>
+      <w:r>
+        <w:rPr>
+          <w:lang w:val="en-US"/>
+        </w:rPr>
+        <w:t>SonarCube</w:t>
+      </w:r>
+      <w:proofErr w:type="spellEnd"/>
+      <w:r>
+        <w:rPr>
+          <w:lang w:val="en-US"/>
+        </w:rPr>
+        <w:t>.</w:t>
+      </w:r>
+    </w:p>
+    <w:p>
+      <w:pPr>
+        <w:pStyle w:val="ListParagraph"/>
+        <w:numPr>
+          <w:ilvl w:val="0"/>
+          <w:numId w:val="18"/>
+        </w:numPr>
+        <w:rPr>
+          <w:lang w:val="en-US"/>
+        </w:rPr>
+      </w:pPr>
+      <w:r>
+        <w:rPr>
+          <w:b/>
+          <w:bCs/>
+          <w:lang w:val="en-US"/>
+        </w:rPr>
+        <w:t>Unit and Functional Testing</w:t>
+      </w:r>
+      <w:r>
+        <w:rPr>
+          <w:lang w:val="en-US"/>
+        </w:rPr>
+        <w:t>-</w:t>
+      </w:r>
+      <w:r>
+        <w:rPr>
+          <w:lang w:val="en-US"/>
+        </w:rPr>
+        <w:t xml:space="preserve"> JUnit, Jasmine.</w:t>
+      </w:r>
+    </w:p>
+    <w:p>
+      <w:pPr>
+        <w:pStyle w:val="ListParagraph"/>
+        <w:numPr>
+          <w:ilvl w:val="0"/>
+          <w:numId w:val="18"/>
+        </w:numPr>
+        <w:rPr>
+          <w:lang w:val="en-US"/>
+        </w:rPr>
+      </w:pPr>
+      <w:r>
+        <w:rPr>
+          <w:b/>
+          <w:bCs/>
+          <w:lang w:val="en-US"/>
+        </w:rPr>
+        <w:t xml:space="preserve">Web Socket Testing </w:t>
+      </w:r>
+      <w:r>
+        <w:rPr>
+          <w:lang w:val="en-US"/>
+        </w:rPr>
+        <w:t xml:space="preserve">– </w:t>
+      </w:r>
+      <w:proofErr w:type="spellStart"/>
+      <w:r>
+        <w:rPr>
+          <w:lang w:val="en-US"/>
+        </w:rPr>
+        <w:t>JMeter</w:t>
+      </w:r>
+      <w:proofErr w:type="spellEnd"/>
+      <w:r>
+        <w:rPr>
+          <w:lang w:val="en-US"/>
+        </w:rPr>
+        <w:t>, Test Socket</w:t>
+      </w:r>
+    </w:p>
+    <w:p>
+      <w:pPr>
+        <w:pStyle w:val="ListParagraph"/>
+        <w:numPr>
+          <w:ilvl w:val="0"/>
+          <w:numId w:val="18"/>
+        </w:numPr>
+        <w:rPr>
+          <w:lang w:val="en-US"/>
+        </w:rPr>
+      </w:pPr>
+      <w:r>
+        <w:rPr>
+          <w:b/>
+          <w:bCs/>
+          <w:lang w:val="en-US"/>
+        </w:rPr>
+        <w:t xml:space="preserve">Desktop Application </w:t>
+      </w:r>
+      <w:r>
+        <w:rPr>
+          <w:lang w:val="en-US"/>
+        </w:rPr>
+        <w:t xml:space="preserve">– Winium, </w:t>
+      </w:r>
+      <w:r>
+        <w:rPr>
+          <w:lang w:val="en-US"/>
+        </w:rPr>
+        <w:t>and Sikuli</w:t>
+      </w:r>
+    </w:p>
+    <w:p>
+      <w:pPr>
+        <w:pStyle w:val="ListParagraph"/>
+        <w:numPr>
+          <w:ilvl w:val="0"/>
+          <w:numId w:val="18"/>
+        </w:numPr>
+        <w:rPr>
+          <w:lang w:val="en-US"/>
+        </w:rPr>
+      </w:pPr>
+      <w:r>
+        <w:rPr>
+          <w:b/>
+          <w:bCs/>
+          <w:lang w:val="en-US"/>
+        </w:rPr>
+        <w:t xml:space="preserve">Database </w:t>
+      </w:r>
+      <w:r>
+        <w:rPr>
+          <w:b/>
+          <w:bCs/>
+          <w:lang w:val="en-US"/>
+        </w:rPr>
+        <w:t xml:space="preserve">Testing </w:t>
+      </w:r>
+      <w:r>
+        <w:rPr>
+          <w:b/>
+          <w:bCs/>
+          <w:lang w:val="en-US"/>
+        </w:rPr>
+        <w:t>and Application Performance</w:t>
+      </w:r>
+      <w:r>
+        <w:rPr>
+          <w:lang w:val="en-US"/>
+        </w:rPr>
+        <w:t xml:space="preserve"> </w:t>
+      </w:r>
+      <w:r>
+        <w:rPr>
+          <w:lang w:val="en-US"/>
+        </w:rPr>
+        <w:t>–</w:t>
+      </w:r>
+      <w:r>
+        <w:rPr>
+          <w:lang w:val="en-US"/>
+        </w:rPr>
+        <w:t xml:space="preserve"> </w:t>
+      </w:r>
+      <w:r>
+        <w:rPr>
+          <w:lang w:val="en-US"/>
+        </w:rPr>
+        <w:t>Redshift/Snowflake testi</w:t>
+      </w:r>
+      <w:r>
+        <w:rPr>
+          <w:lang w:val="en-US"/>
+        </w:rPr>
+        <w:t xml:space="preserve">ng with Python BDD Framework, </w:t>
+      </w:r>
+      <w:proofErr w:type="spellStart"/>
+      <w:r>
+        <w:rPr>
+          <w:lang w:val="en-US"/>
+        </w:rPr>
+        <w:t>JM</w:t>
+      </w:r>
+      <w:r>
+        <w:rPr>
+          <w:lang w:val="en-US"/>
+        </w:rPr>
+        <w:t>ete</w:t>
+      </w:r>
+      <w:r>
+        <w:rPr>
+          <w:lang w:val="en-US"/>
+        </w:rPr>
+        <w:t>r</w:t>
+      </w:r>
+      <w:proofErr w:type="spellEnd"/>
+      <w:r>
+        <w:rPr>
+          <w:lang w:val="en-US"/>
+        </w:rPr>
+        <w:t xml:space="preserve"> with Java, Locust with Python, TOAD.</w:t>
+      </w:r>
+    </w:p>
+    <w:p>
+      <w:pPr>
+        <w:pStyle w:val="ListParagraph"/>
+        <w:numPr>
+          <w:ilvl w:val="0"/>
+          <w:numId w:val="18"/>
+        </w:numPr>
+        <w:rPr>
+          <w:lang w:val="en-US"/>
+        </w:rPr>
+      </w:pPr>
+      <w:r>
+        <w:rPr>
+          <w:b/>
+          <w:bCs/>
+          <w:lang w:val="en-US"/>
+        </w:rPr>
+        <w:t>Logging, Analytics, and Management</w:t>
+      </w:r>
+      <w:r>
+        <w:rPr>
+          <w:lang w:val="en-US"/>
+        </w:rPr>
+        <w:t xml:space="preserve"> – Logstash, Log4j / Slf4j, Kibana, and Elastic Search, Jira, TestLink, </w:t>
+      </w:r>
+      <w:r>
+        <w:rPr>
+          <w:lang w:val="en-US"/>
+        </w:rPr>
+        <w:t xml:space="preserve">and </w:t>
+      </w:r>
+      <w:r>
+        <w:rPr>
+          <w:lang w:val="en-US"/>
+        </w:rPr>
+        <w:t>Ride GUI</w:t>
+      </w:r>
+    </w:p>
+    <w:p>
+      <w:pPr>
+        <w:pStyle w:val="ListParagraph"/>
+        <w:numPr>
+          <w:ilvl w:val="0"/>
+          <w:numId w:val="18"/>
+        </w:numPr>
+        <w:rPr>
+          <w:lang w:val="en-US"/>
+        </w:rPr>
+      </w:pPr>
+      <w:r>
+        <w:rPr>
+          <w:b/>
+          <w:bCs/>
+          <w:lang w:val="en-US"/>
+        </w:rPr>
+        <w:t>DevO</w:t>
+      </w:r>
+      <w:r>
+        <w:rPr>
+          <w:b/>
+          <w:bCs/>
+          <w:lang w:val="en-US"/>
+        </w:rPr>
+        <w:t>ps</w:t>
+      </w:r>
+    </w:p>
+    <w:p>
+      <w:pPr>
+        <w:pStyle w:val="ListParagraph"/>
+        <w:numPr>
+          <w:ilvl w:val="1"/>
+          <w:numId w:val="18"/>
+        </w:numPr>
+        <w:rPr>
+          <w:lang w:val="en-US"/>
+        </w:rPr>
+      </w:pPr>
+      <w:r>
+        <w:rPr>
+          <w:b/>
+          <w:bCs/>
+          <w:lang w:val="en-US"/>
+        </w:rPr>
+        <w:t xml:space="preserve">Source Code Management </w:t>
+      </w:r>
+      <w:r>
+        <w:rPr>
+          <w:lang w:val="en-US"/>
+        </w:rPr>
+        <w:t>- Git</w:t>
+      </w:r>
+      <w:r>
+        <w:rPr>
+          <w:lang w:val="en-US"/>
+        </w:rPr>
+        <w:t xml:space="preserve"> </w:t>
+      </w:r>
+    </w:p>
+    <w:p>
+      <w:pPr>
+        <w:pStyle w:val="ListParagraph"/>
+        <w:numPr>
+          <w:ilvl w:val="1"/>
+          <w:numId w:val="18"/>
+        </w:numPr>
+        <w:rPr>
+          <w:lang w:val="en-US"/>
+        </w:rPr>
+      </w:pPr>
+      <w:r>
+        <w:rPr>
+          <w:b/>
+          <w:bCs/>
+          <w:lang w:val="en-US"/>
+        </w:rPr>
+        <w:t>Build Management -</w:t>
+      </w:r>
+      <w:r>
+        <w:rPr>
+          <w:lang w:val="en-US"/>
+        </w:rPr>
+        <w:t xml:space="preserve"> </w:t>
+      </w:r>
+      <w:r>
+        <w:rPr>
+          <w:lang w:val="en-US"/>
+        </w:rPr>
+        <w:t>Gradle</w:t>
+      </w:r>
+    </w:p>
+    <w:p>
+      <w:pPr>
+        <w:pStyle w:val="ListParagraph"/>
+        <w:numPr>
+          <w:ilvl w:val="1"/>
+          <w:numId w:val="18"/>
+        </w:numPr>
+        <w:rPr>
+          <w:lang w:val="en-US"/>
+        </w:rPr>
+      </w:pPr>
+      <w:r>
+        <w:rPr>
+          <w:b/>
+          <w:bCs/>
+          <w:lang w:val="en-US"/>
+        </w:rPr>
+        <w:t>Code Quality and Test management</w:t>
+      </w:r>
+      <w:r>
+        <w:rPr>
+          <w:lang w:val="en-US"/>
+        </w:rPr>
+        <w:t xml:space="preserve"> – Cucumber</w:t>
+      </w:r>
+    </w:p>
+    <w:p>
+      <w:pPr>
+        <w:pStyle w:val="ListParagraph"/>
+        <w:numPr>
+          <w:ilvl w:val="1"/>
+          <w:numId w:val="18"/>
+        </w:numPr>
+        <w:rPr>
+          <w:lang w:val="en-US"/>
+        </w:rPr>
+      </w:pPr>
+      <w:r>
+        <w:rPr>
+          <w:b/>
+          <w:bCs/>
+          <w:lang w:val="en-US"/>
+        </w:rPr>
+        <w:t xml:space="preserve">Infrastructure Management </w:t>
+      </w:r>
+      <w:r>
+        <w:rPr>
+          <w:lang w:val="en-US"/>
+        </w:rPr>
+        <w:t>– AWS</w:t>
+      </w:r>
+    </w:p>
+    <w:p>
+      <w:pPr>
+        <w:pStyle w:val="ListParagraph"/>
+        <w:numPr>
+          <w:ilvl w:val="1"/>
+          <w:numId w:val="18"/>
+        </w:numPr>
+        <w:rPr>
+          <w:lang w:val="en-US"/>
+        </w:rPr>
+      </w:pPr>
+      <w:r>
+        <w:rPr>
+          <w:b/>
+          <w:bCs/>
+          <w:lang w:val="en-US"/>
+        </w:rPr>
+        <w:lastRenderedPageBreak/>
+        <w:t xml:space="preserve">Deployment &amp; Configuration Management </w:t>
+      </w:r>
+      <w:r>
+        <w:rPr>
+          <w:lang w:val="en-US"/>
+        </w:rPr>
+        <w:t>– Ansible</w:t>
+      </w:r>
+    </w:p>
+    <w:p>
+      <w:pPr>
+        <w:pStyle w:val="ListParagraph"/>
+        <w:numPr>
+          <w:ilvl w:val="1"/>
+          <w:numId w:val="18"/>
+        </w:numPr>
+        <w:rPr>
+          <w:lang w:val="en-US"/>
+        </w:rPr>
+      </w:pPr>
+      <w:r>
+        <w:rPr>
+          <w:b/>
+          <w:bCs/>
+          <w:lang w:val="en-US"/>
+        </w:rPr>
+        <w:t xml:space="preserve">CICD </w:t>
+      </w:r>
+      <w:r>
+        <w:rPr>
+          <w:lang w:val="en-US"/>
+        </w:rPr>
+        <w:t>–</w:t>
+      </w:r>
+      <w:r>
+        <w:rPr>
+          <w:lang w:val="en-US"/>
+        </w:rPr>
+        <w:t xml:space="preserve"> Jenkins</w:t>
+      </w:r>
+    </w:p>
+    <w:p>
+      <w:pPr>
+        <w:pStyle w:val="ListParagraph"/>
+        <w:numPr>
+          <w:ilvl w:val="0"/>
+          <w:numId w:val="18"/>
+        </w:numPr>
+        <w:rPr>
+          <w:lang w:val="en-US"/>
+        </w:rPr>
+      </w:pPr>
+      <w:r>
+        <w:rPr>
+          <w:b/>
+          <w:bCs/>
+          <w:lang w:val="en-US"/>
+        </w:rPr>
+        <w:t>Analytics, and AI / ML for testing and operations</w:t>
+      </w:r>
+    </w:p>
+    <w:p>
+      <w:pPr>
+        <w:rPr>
+          <w:lang w:val="en-US"/>
+        </w:rPr>
+      </w:pPr>
+    </w:p>
+    <w:p>
+      <w:pPr>
+        <w:rPr>
+          <w:b/>
+          <w:bCs/>
+          <w:sz w:val="28"/>
+          <w:szCs w:val="28"/>
+          <w:lang w:val="en-US"/>
+        </w:rPr>
+      </w:pPr>
+      <w:r>
+        <w:rPr>
+          <w:b/>
+          <w:bCs/>
+          <w:sz w:val="28"/>
+          <w:szCs w:val="28"/>
+          <w:lang w:val="en-US"/>
+        </w:rPr>
+        <w:t xml:space="preserve">Intelligent Automation </w:t>
+      </w:r>
+      <w:r>
+        <w:rPr>
+          <w:b/>
+          <w:bCs/>
+          <w:sz w:val="28"/>
+          <w:szCs w:val="28"/>
+          <w:lang w:val="en-US"/>
+        </w:rPr>
+        <w:t>Track:</w:t>
+      </w:r>
+    </w:p>
+    <w:p>
+      <w:pPr>
+        <w:rPr>
+          <w:b/>
+          <w:bCs/>
+          <w:sz w:val="28"/>
+          <w:szCs w:val="28"/>
+          <w:lang w:val="en-US"/>
+        </w:rPr>
+      </w:pPr>
+    </w:p>
+    <w:p>
+      <w:pPr>
+        <w:ind w:left="720"/>
+        <w:rPr>
+          <w:lang w:val="en-US"/>
+        </w:rPr>
+      </w:pPr>
+      <w:r>
+        <w:rPr>
+          <w:lang w:val="en-US"/>
+        </w:rPr>
+        <w:t>The goal of this track is to develop hands-on experience to become a Data Analyst, Data Engineer, Data scientist, and AI/ML intelligent automation expert. It will build the foundation for future innovation in this subject within your company as an Intrapreneur and an Entrepreneur.</w:t>
+      </w:r>
+    </w:p>
+    <w:p>
+      <w:pPr>
+        <w:rPr>
+          <w:b/>
+          <w:bCs/>
+          <w:sz w:val="28"/>
+          <w:szCs w:val="28"/>
+          <w:lang w:val="en-US"/>
+        </w:rPr>
+      </w:pPr>
       <w:bookmarkStart w:id="0" w:name="_GoBack"/>
       <w:bookmarkEnd w:id="0"/>
-      <w:r>
-        <w:rPr>
-          <w:lang w:val="en-US"/>
-        </w:rPr>
-        <w:t xml:space="preserve">ng in selenium grid with </w:t>
-      </w:r>
-      <w:proofErr w:type="spellStart"/>
-      <w:r>
-        <w:rPr>
-          <w:lang w:val="en-US"/>
-        </w:rPr>
-        <w:t>docker</w:t>
-      </w:r>
-      <w:proofErr w:type="spellEnd"/>
-      <w:r>
-        <w:rPr>
-          <w:lang w:val="en-US"/>
-        </w:rPr>
-        <w:t xml:space="preserve">, </w:t>
-      </w:r>
-      <w:proofErr w:type="spellStart"/>
-      <w:r>
-        <w:rPr>
-          <w:lang w:val="en-US"/>
-        </w:rPr>
-        <w:t>WebDriverIO</w:t>
-      </w:r>
-      <w:proofErr w:type="spellEnd"/>
-      <w:r>
-        <w:rPr>
-          <w:lang w:val="en-US"/>
-        </w:rPr>
-        <w:t xml:space="preserve"> with </w:t>
-      </w:r>
-      <w:proofErr w:type="spellStart"/>
-      <w:r>
-        <w:rPr>
-          <w:lang w:val="en-US"/>
-        </w:rPr>
-        <w:t>Javascript</w:t>
-      </w:r>
-      <w:proofErr w:type="spellEnd"/>
-      <w:r>
-        <w:rPr>
-          <w:lang w:val="en-US"/>
-        </w:rPr>
-        <w:t xml:space="preserve">. Data driven Frameworks and </w:t>
-      </w:r>
-      <w:r>
-        <w:rPr>
-          <w:lang w:val="en-US"/>
-        </w:rPr>
-        <w:t>Reporting, Cross Browser Test Implementation.</w:t>
-      </w:r>
-    </w:p>
-    <w:p>
-      <w:pPr>
-        <w:pStyle w:val="ListParagraph"/>
-        <w:numPr>
-          <w:ilvl w:val="0"/>
-          <w:numId w:val="18"/>
-        </w:numPr>
-        <w:rPr>
-          <w:lang w:val="en-US"/>
-        </w:rPr>
-      </w:pPr>
-      <w:r>
-        <w:rPr>
-          <w:b/>
-          <w:bCs/>
-          <w:lang w:val="en-US"/>
-        </w:rPr>
-        <w:t xml:space="preserve">Mobile Application </w:t>
-      </w:r>
-      <w:r>
-        <w:rPr>
-          <w:lang w:val="en-US"/>
-        </w:rPr>
-        <w:t xml:space="preserve">– </w:t>
-      </w:r>
-      <w:proofErr w:type="spellStart"/>
-      <w:r>
-        <w:rPr>
-          <w:lang w:val="en-US"/>
-        </w:rPr>
-        <w:t>Appium</w:t>
-      </w:r>
-      <w:proofErr w:type="spellEnd"/>
-      <w:r>
-        <w:rPr>
-          <w:lang w:val="en-US"/>
-        </w:rPr>
-        <w:t xml:space="preserve"> with Python, C</w:t>
-      </w:r>
-      <w:r>
-        <w:rPr>
-          <w:lang w:val="en-US"/>
-        </w:rPr>
-        <w:t>loud-based devices and configurations</w:t>
-      </w:r>
-      <w:r>
-        <w:rPr>
-          <w:lang w:val="en-US"/>
-        </w:rPr>
-        <w:t xml:space="preserve">, Calabash with Java, </w:t>
-      </w:r>
-      <w:r>
-        <w:rPr>
-          <w:lang w:val="en-US"/>
-        </w:rPr>
-        <w:t xml:space="preserve">Tools and Framework – </w:t>
-      </w:r>
-      <w:proofErr w:type="spellStart"/>
-      <w:r>
-        <w:rPr>
-          <w:lang w:val="en-US"/>
-        </w:rPr>
-        <w:t>Kobiton</w:t>
-      </w:r>
-      <w:proofErr w:type="spellEnd"/>
-      <w:r>
-        <w:rPr>
-          <w:lang w:val="en-US"/>
-        </w:rPr>
-        <w:t xml:space="preserve">, </w:t>
-      </w:r>
-      <w:proofErr w:type="spellStart"/>
-      <w:r>
-        <w:rPr>
-          <w:lang w:val="en-US"/>
-        </w:rPr>
-        <w:t>TestProject</w:t>
-      </w:r>
-      <w:proofErr w:type="spellEnd"/>
-      <w:r>
-        <w:rPr>
-          <w:lang w:val="en-US"/>
-        </w:rPr>
-        <w:t>.</w:t>
-      </w:r>
-    </w:p>
-    <w:p>
-      <w:pPr>
-        <w:pStyle w:val="ListParagraph"/>
-        <w:numPr>
-          <w:ilvl w:val="0"/>
-          <w:numId w:val="18"/>
-        </w:numPr>
-        <w:rPr>
-          <w:lang w:val="en-US"/>
-        </w:rPr>
-      </w:pPr>
-      <w:r>
-        <w:rPr>
-          <w:b/>
-          <w:bCs/>
-          <w:lang w:val="en-US"/>
-        </w:rPr>
-        <w:t xml:space="preserve">Application Programmable Interface (API) </w:t>
-      </w:r>
-      <w:r>
-        <w:rPr>
-          <w:lang w:val="en-US"/>
-        </w:rPr>
-        <w:t xml:space="preserve">– Postman, </w:t>
-      </w:r>
-      <w:r>
-        <w:rPr>
-          <w:lang w:val="en-US"/>
-        </w:rPr>
-        <w:t>Rest Assured with Java, Karate with Java, Tavern with Python, DB integration with Rest Testing.</w:t>
-      </w:r>
-    </w:p>
-    <w:p>
-      <w:pPr>
-        <w:pStyle w:val="ListParagraph"/>
-        <w:numPr>
-          <w:ilvl w:val="0"/>
-          <w:numId w:val="18"/>
-        </w:numPr>
-        <w:rPr>
-          <w:lang w:val="en-US"/>
-        </w:rPr>
-      </w:pPr>
-      <w:r>
-        <w:rPr>
-          <w:b/>
-          <w:bCs/>
-          <w:lang w:val="en-US"/>
-        </w:rPr>
-        <w:t xml:space="preserve">Desktop Application </w:t>
-      </w:r>
-      <w:r>
-        <w:rPr>
-          <w:lang w:val="en-US"/>
-        </w:rPr>
-        <w:t xml:space="preserve">– Winium, </w:t>
-      </w:r>
-      <w:r>
-        <w:rPr>
-          <w:lang w:val="en-US"/>
-        </w:rPr>
-        <w:t>and Sikuli</w:t>
-      </w:r>
-    </w:p>
-    <w:p>
-      <w:pPr>
-        <w:pStyle w:val="ListParagraph"/>
-        <w:numPr>
-          <w:ilvl w:val="0"/>
-          <w:numId w:val="18"/>
-        </w:numPr>
-        <w:rPr>
-          <w:lang w:val="en-US"/>
-        </w:rPr>
-      </w:pPr>
-      <w:r>
-        <w:rPr>
-          <w:b/>
-          <w:bCs/>
-          <w:lang w:val="en-US"/>
-        </w:rPr>
-        <w:t xml:space="preserve">Database </w:t>
-      </w:r>
-      <w:r>
-        <w:rPr>
-          <w:b/>
-          <w:bCs/>
-          <w:lang w:val="en-US"/>
-        </w:rPr>
-        <w:t xml:space="preserve">Testing </w:t>
-      </w:r>
-      <w:r>
-        <w:rPr>
-          <w:b/>
-          <w:bCs/>
-          <w:lang w:val="en-US"/>
-        </w:rPr>
-        <w:t>and Application Performance</w:t>
-      </w:r>
-      <w:r>
-        <w:rPr>
-          <w:lang w:val="en-US"/>
-        </w:rPr>
-        <w:t xml:space="preserve"> </w:t>
-      </w:r>
-      <w:r>
-        <w:rPr>
-          <w:lang w:val="en-US"/>
-        </w:rPr>
-        <w:t>–</w:t>
-      </w:r>
-      <w:r>
-        <w:rPr>
-          <w:lang w:val="en-US"/>
-        </w:rPr>
-        <w:t xml:space="preserve"> </w:t>
-      </w:r>
-      <w:r>
-        <w:rPr>
-          <w:lang w:val="en-US"/>
-        </w:rPr>
-        <w:t xml:space="preserve">Redshift/Snowflake testing with Python BDD Framework, </w:t>
-      </w:r>
-      <w:proofErr w:type="spellStart"/>
-      <w:r>
-        <w:rPr>
-          <w:lang w:val="en-US"/>
-        </w:rPr>
-        <w:t>Jmeter</w:t>
-      </w:r>
-      <w:proofErr w:type="spellEnd"/>
-      <w:r>
-        <w:rPr>
-          <w:lang w:val="en-US"/>
-        </w:rPr>
-        <w:t xml:space="preserve"> with Java, Locust with Python.</w:t>
-      </w:r>
-    </w:p>
-    <w:p>
-      <w:pPr>
-        <w:pStyle w:val="ListParagraph"/>
-        <w:numPr>
-          <w:ilvl w:val="0"/>
-          <w:numId w:val="18"/>
-        </w:numPr>
-        <w:rPr>
-          <w:lang w:val="en-US"/>
-        </w:rPr>
-      </w:pPr>
-      <w:r>
-        <w:rPr>
-          <w:b/>
-          <w:bCs/>
-          <w:lang w:val="en-US"/>
-        </w:rPr>
-        <w:t>Logging, Analytics, and Management</w:t>
-      </w:r>
-      <w:r>
-        <w:rPr>
-          <w:lang w:val="en-US"/>
-        </w:rPr>
-        <w:t xml:space="preserve"> – Logstash, Log4j / Slf4j, Kibana, and Elastic Search, Jira, TestLink, </w:t>
-      </w:r>
-      <w:r>
-        <w:rPr>
-          <w:lang w:val="en-US"/>
-        </w:rPr>
-        <w:t xml:space="preserve">and </w:t>
-      </w:r>
-      <w:r>
-        <w:rPr>
-          <w:lang w:val="en-US"/>
-        </w:rPr>
-        <w:t>Ride GUI</w:t>
-      </w:r>
-    </w:p>
-    <w:p>
-      <w:pPr>
-        <w:pStyle w:val="ListParagraph"/>
-        <w:numPr>
-          <w:ilvl w:val="0"/>
-          <w:numId w:val="18"/>
-        </w:numPr>
-        <w:rPr>
-          <w:lang w:val="en-US"/>
-        </w:rPr>
-      </w:pPr>
-      <w:proofErr w:type="spellStart"/>
-      <w:r>
-        <w:rPr>
-          <w:b/>
-          <w:bCs/>
-          <w:lang w:val="en-US"/>
-        </w:rPr>
-        <w:t>DevOPS</w:t>
-      </w:r>
-      <w:proofErr w:type="spellEnd"/>
-    </w:p>
-    <w:p>
-      <w:pPr>
-        <w:pStyle w:val="ListParagraph"/>
-        <w:numPr>
-          <w:ilvl w:val="1"/>
-          <w:numId w:val="18"/>
-        </w:numPr>
-        <w:rPr>
-          <w:lang w:val="en-US"/>
-        </w:rPr>
-      </w:pPr>
-      <w:r>
-        <w:rPr>
-          <w:b/>
-          <w:bCs/>
-          <w:lang w:val="en-US"/>
-        </w:rPr>
-        <w:t xml:space="preserve">Source Code Management </w:t>
-      </w:r>
-      <w:r>
-        <w:rPr>
-          <w:lang w:val="en-US"/>
-        </w:rPr>
-        <w:t>- Git</w:t>
-      </w:r>
-      <w:r>
-        <w:rPr>
-          <w:lang w:val="en-US"/>
-        </w:rPr>
-        <w:t xml:space="preserve"> </w:t>
-      </w:r>
-    </w:p>
-    <w:p>
-      <w:pPr>
-        <w:pStyle w:val="ListParagraph"/>
-        <w:numPr>
-          <w:ilvl w:val="1"/>
-          <w:numId w:val="18"/>
-        </w:numPr>
-        <w:rPr>
-          <w:lang w:val="en-US"/>
-        </w:rPr>
-      </w:pPr>
-      <w:r>
-        <w:rPr>
-          <w:b/>
-          <w:bCs/>
-          <w:lang w:val="en-US"/>
-        </w:rPr>
-        <w:t>Build Management -</w:t>
-      </w:r>
-      <w:r>
-        <w:rPr>
-          <w:lang w:val="en-US"/>
-        </w:rPr>
-        <w:t xml:space="preserve"> </w:t>
-      </w:r>
-      <w:r>
-        <w:rPr>
-          <w:lang w:val="en-US"/>
-        </w:rPr>
-        <w:t>Gradle</w:t>
-      </w:r>
-    </w:p>
-    <w:p>
-      <w:pPr>
-        <w:pStyle w:val="ListParagraph"/>
-        <w:numPr>
-          <w:ilvl w:val="1"/>
-          <w:numId w:val="18"/>
-        </w:numPr>
-        <w:rPr>
-          <w:lang w:val="en-US"/>
-        </w:rPr>
-      </w:pPr>
-      <w:r>
-        <w:rPr>
-          <w:b/>
-          <w:bCs/>
-          <w:lang w:val="en-US"/>
-        </w:rPr>
-        <w:t>Code Quality and Test management</w:t>
-      </w:r>
-      <w:r>
-        <w:rPr>
-          <w:lang w:val="en-US"/>
-        </w:rPr>
-        <w:t xml:space="preserve"> – Cucumber</w:t>
-      </w:r>
-    </w:p>
-    <w:p>
-      <w:pPr>
-        <w:pStyle w:val="ListParagraph"/>
-        <w:numPr>
-          <w:ilvl w:val="1"/>
-          <w:numId w:val="18"/>
-        </w:numPr>
-        <w:rPr>
-          <w:lang w:val="en-US"/>
-        </w:rPr>
-      </w:pPr>
-      <w:r>
-        <w:rPr>
-          <w:b/>
-          <w:bCs/>
-          <w:lang w:val="en-US"/>
-        </w:rPr>
-        <w:t xml:space="preserve">Infrastructure Management </w:t>
-      </w:r>
-      <w:r>
-        <w:rPr>
-          <w:lang w:val="en-US"/>
-        </w:rPr>
-        <w:t>– AWS</w:t>
-      </w:r>
-    </w:p>
-    <w:p>
-      <w:pPr>
-        <w:pStyle w:val="ListParagraph"/>
-        <w:numPr>
-          <w:ilvl w:val="1"/>
-          <w:numId w:val="18"/>
-        </w:numPr>
-        <w:rPr>
-          <w:lang w:val="en-US"/>
-        </w:rPr>
-      </w:pPr>
-      <w:r>
-        <w:rPr>
-          <w:b/>
-          <w:bCs/>
-          <w:lang w:val="en-US"/>
-        </w:rPr>
-        <w:t xml:space="preserve">Deployment &amp; Configuration Management </w:t>
-      </w:r>
-      <w:r>
-        <w:rPr>
-          <w:lang w:val="en-US"/>
-        </w:rPr>
-        <w:t>– Ansible</w:t>
-      </w:r>
-    </w:p>
-    <w:p>
-      <w:pPr>
-        <w:pStyle w:val="ListParagraph"/>
-        <w:numPr>
-          <w:ilvl w:val="1"/>
-          <w:numId w:val="18"/>
-        </w:numPr>
-        <w:rPr>
-          <w:lang w:val="en-US"/>
-        </w:rPr>
-      </w:pPr>
-      <w:r>
-        <w:rPr>
-          <w:b/>
-          <w:bCs/>
-          <w:lang w:val="en-US"/>
-        </w:rPr>
-        <w:t xml:space="preserve">CICD </w:t>
-      </w:r>
-      <w:r>
-        <w:rPr>
-          <w:lang w:val="en-US"/>
-        </w:rPr>
-        <w:t>–</w:t>
-      </w:r>
-      <w:r>
-        <w:rPr>
-          <w:lang w:val="en-US"/>
-        </w:rPr>
-        <w:t xml:space="preserve"> Jenkins</w:t>
-      </w:r>
-    </w:p>
-    <w:p>
-      <w:pPr>
-        <w:pStyle w:val="ListParagraph"/>
-        <w:numPr>
-          <w:ilvl w:val="0"/>
-          <w:numId w:val="18"/>
-        </w:numPr>
-        <w:rPr>
-          <w:lang w:val="en-US"/>
-        </w:rPr>
-      </w:pPr>
-      <w:r>
-        <w:rPr>
-          <w:b/>
-          <w:bCs/>
-          <w:lang w:val="en-US"/>
-        </w:rPr>
-        <w:t>Analytics, and AI / ML for testing and operations</w:t>
-      </w:r>
-    </w:p>
-    <w:p>
-      <w:pPr>
-        <w:rPr>
-          <w:lang w:val="en-US"/>
-        </w:rPr>
-      </w:pPr>
-    </w:p>
-    <w:p>
-      <w:pPr>
-        <w:rPr>
-          <w:b/>
-          <w:bCs/>
-          <w:sz w:val="28"/>
-          <w:szCs w:val="28"/>
-          <w:lang w:val="en-US"/>
-        </w:rPr>
-      </w:pPr>
-      <w:r>
-        <w:rPr>
-          <w:b/>
-          <w:bCs/>
-          <w:sz w:val="28"/>
-          <w:szCs w:val="28"/>
-          <w:lang w:val="en-US"/>
-        </w:rPr>
-        <w:lastRenderedPageBreak/>
-        <w:t xml:space="preserve">Intelligent Automation </w:t>
-      </w:r>
-      <w:r>
-        <w:rPr>
-          <w:b/>
-          <w:bCs/>
-          <w:sz w:val="28"/>
-          <w:szCs w:val="28"/>
-          <w:lang w:val="en-US"/>
-        </w:rPr>
-        <w:t>Track:</w:t>
-      </w:r>
-    </w:p>
-    <w:p>
-      <w:pPr>
-        <w:rPr>
-          <w:b/>
-          <w:bCs/>
-          <w:sz w:val="28"/>
-          <w:szCs w:val="28"/>
-          <w:lang w:val="en-US"/>
-        </w:rPr>
-      </w:pPr>
-    </w:p>
-    <w:p>
-      <w:pPr>
-        <w:ind w:left="720"/>
-        <w:rPr>
-          <w:lang w:val="en-US"/>
-        </w:rPr>
-      </w:pPr>
-      <w:r>
-        <w:rPr>
-          <w:lang w:val="en-US"/>
-        </w:rPr>
-        <w:t>The goal of this track is to develop hands-on experience to become a Data Analyst, Data Engineer, Data scientist, and AI/ML intelligent automation expert. It will build the foundation for future innovation in this subject within your company as an Intrapreneur and an Entrepreneur.</w:t>
-      </w:r>
-    </w:p>
-    <w:p>
-      <w:pPr>
-        <w:rPr>
-          <w:b/>
-          <w:bCs/>
-          <w:sz w:val="28"/>
-          <w:szCs w:val="28"/>
-          <w:lang w:val="en-US"/>
-        </w:rPr>
-      </w:pPr>
     </w:p>
     <w:p>
       <w:pPr>
@@ -2696,6 +2894,7 @@
         <w:rPr>
           <w:lang w:val="en-US"/>
         </w:rPr>
+        <w:lastRenderedPageBreak/>
         <w:t>The decision is (not) obvious</w:t>
       </w:r>
     </w:p>
@@ -2716,6 +2915,108 @@
         </w:rPr>
         <w:t>Estimation target is relevant</w:t>
       </w:r>
+    </w:p>
+    <w:p>
+      <w:pPr>
+        <w:rPr>
+          <w:lang w:val="en-US"/>
+        </w:rPr>
+      </w:pPr>
+    </w:p>
+    <w:p>
+      <w:pPr>
+        <w:rPr>
+          <w:lang w:val="en-US"/>
+        </w:rPr>
+      </w:pPr>
+    </w:p>
+    <w:p>
+      <w:pPr>
+        <w:rPr>
+          <w:lang w:val="en-US"/>
+        </w:rPr>
+      </w:pPr>
+    </w:p>
+    <w:p>
+      <w:pPr>
+        <w:rPr>
+          <w:lang w:val="en-US"/>
+        </w:rPr>
+      </w:pPr>
+      <w:r>
+        <w:rPr>
+          <w:lang w:val="en-US"/>
+        </w:rPr>
+        <w:t>Points taken off from Web Application:</w:t>
+      </w:r>
+      <w:r>
+        <w:rPr>
+          <w:lang w:val="en-US"/>
+        </w:rPr>
+        <w:br/>
+      </w:r>
+    </w:p>
+    <w:p>
+      <w:pPr>
+        <w:rPr>
+          <w:lang w:val="en-US"/>
+        </w:rPr>
+      </w:pPr>
+      <w:r>
+        <w:rPr>
+          <w:lang w:val="en-US"/>
+        </w:rPr>
+        <w:t xml:space="preserve">Parallel Tests and scaling in selenium grid with </w:t>
+      </w:r>
+      <w:proofErr w:type="spellStart"/>
+      <w:r>
+        <w:rPr>
+          <w:lang w:val="en-US"/>
+        </w:rPr>
+        <w:t>docker</w:t>
+      </w:r>
+      <w:proofErr w:type="spellEnd"/>
+      <w:r>
+        <w:rPr>
+          <w:lang w:val="en-US"/>
+        </w:rPr>
+        <w:t xml:space="preserve">, </w:t>
+      </w:r>
+      <w:proofErr w:type="spellStart"/>
+      <w:r>
+        <w:rPr>
+          <w:lang w:val="en-US"/>
+        </w:rPr>
+        <w:t>WebDriverIO</w:t>
+      </w:r>
+      <w:proofErr w:type="spellEnd"/>
+      <w:r>
+        <w:rPr>
+          <w:lang w:val="en-US"/>
+        </w:rPr>
+        <w:t xml:space="preserve"> with </w:t>
+      </w:r>
+      <w:proofErr w:type="spellStart"/>
+      <w:r>
+        <w:rPr>
+          <w:lang w:val="en-US"/>
+        </w:rPr>
+        <w:t>Javascript</w:t>
+      </w:r>
+      <w:proofErr w:type="spellEnd"/>
+      <w:r>
+        <w:rPr>
+          <w:lang w:val="en-US"/>
+        </w:rPr>
+        <w:t>. Data driven Frameworks and Reporting, Cross Browser Test Implementation.</w:t>
+      </w:r>
+    </w:p>
+    <w:p>
+      <w:pPr>
+        <w:rPr>
+          <w:lang w:val="en-US"/>
+        </w:rPr>
+      </w:pPr>
     </w:p>
     <w:sectPr>
       <w:pgSz w:w="11900" w:h="16840"/>
@@ -2728,8 +3029,8 @@
 </file>
 
 <file path=word/numbering.xml><?xml version="1.0" encoding="utf-8"?>
-<w:numbering xmlns:wpc="http://schemas.microsoft.com/office/word/2010/wordprocessingCanvas" xmlns:cx="http://schemas.microsoft.com/office/drawing/2014/chartex" xmlns:cx1="http://schemas.microsoft.com/office/drawing/2015/9/8/chartex" xmlns:cx2="http://schemas.microsoft.com/office/drawing/2015/10/21/chartex" xmlns:cx3="http://schemas.microsoft.com/office/drawing/2016/5/9/chartex" xmlns:cx4="http://schemas.microsoft.com/office/drawing/2016/5/10/chartex" xmlns:cx5="http://schemas.microsoft.com/office/drawing/2016/5/11/chartex" xmlns:mc="http://schemas.openxmlformats.org/markup-compatibility/2006" xmlns:o="urn:schemas-microsoft-com:office:office" xmlns:r="http://schemas.openxmlformats.org/officeDocument/2006/relationships" xmlns:m="http://schemas.openxmlformats.org/officeDocument/2006/math" xmlns:v="urn:schemas-microsoft-com:vml" xmlns:wp14="http://schemas.microsoft.com/office/word/2010/wordprocessingDrawing" xmlns:wp="http://schemas.openxmlformats.org/drawingml/2006/wordprocessingDrawing" xmlns:w10="urn:schemas-microsoft-com:office:word" xmlns:w="http://schemas.openxmlformats.org/wordprocessingml/2006/main" xmlns:w14="http://schemas.microsoft.com/office/word/2010/wordml" xmlns:w15="http://schemas.microsoft.com/office/word/2012/wordml" xmlns:w16se="http://schemas.microsoft.com/office/word/2015/wordml/symex" xmlns:wpg="http://schemas.microsoft.com/office/word/2010/wordprocessingGroup" xmlns:wpi="http://schemas.microsoft.com/office/word/2010/wordprocessingInk" xmlns:wne="http://schemas.microsoft.com/office/word/2006/wordml" xmlns:wps="http://schemas.microsoft.com/office/word/2010/wordprocessingShape" mc:Ignorable="w14 w15 w16se wp14">
-  <w:abstractNum w:abstractNumId="0" w15:restartNumberingAfterBreak="0">
+<w:numbering xmlns:wpc="http://schemas.microsoft.com/office/word/2010/wordprocessingCanvas" xmlns:mo="http://schemas.microsoft.com/office/mac/office/2008/main" xmlns:mc="http://schemas.openxmlformats.org/markup-compatibility/2006" xmlns:mv="urn:schemas-microsoft-com:mac:vml" xmlns:o="urn:schemas-microsoft-com:office:office" xmlns:r="http://schemas.openxmlformats.org/officeDocument/2006/relationships" xmlns:m="http://schemas.openxmlformats.org/officeDocument/2006/math" xmlns:v="urn:schemas-microsoft-com:vml" xmlns:wp14="http://schemas.microsoft.com/office/word/2010/wordprocessingDrawing" xmlns:wp="http://schemas.openxmlformats.org/drawingml/2006/wordprocessingDrawing" xmlns:w10="urn:schemas-microsoft-com:office:word" xmlns:w="http://schemas.openxmlformats.org/wordprocessingml/2006/main" xmlns:w14="http://schemas.microsoft.com/office/word/2010/wordml" xmlns:w15="http://schemas.microsoft.com/office/word/2012/wordml" xmlns:wpg="http://schemas.microsoft.com/office/word/2010/wordprocessingGroup" xmlns:wpi="http://schemas.microsoft.com/office/word/2010/wordprocessingInk" xmlns:wne="http://schemas.microsoft.com/office/word/2006/wordml" xmlns:wps="http://schemas.microsoft.com/office/word/2010/wordprocessingShape" mc:Ignorable="w14 w15 wp14">
+  <w:abstractNum w:abstractNumId="0">
     <w:nsid w:val="133F16DD"/>
     <w:multiLevelType w:val="hybridMultilevel"/>
     <w:tmpl w:val="CE949072"/>
@@ -2818,7 +3119,7 @@
       </w:pPr>
     </w:lvl>
   </w:abstractNum>
-  <w:abstractNum w:abstractNumId="1" w15:restartNumberingAfterBreak="0">
+  <w:abstractNum w:abstractNumId="1">
     <w:nsid w:val="16033104"/>
     <w:multiLevelType w:val="hybridMultilevel"/>
     <w:tmpl w:val="7F427DDA"/>
@@ -2907,7 +3208,96 @@
       </w:pPr>
     </w:lvl>
   </w:abstractNum>
-  <w:abstractNum w:abstractNumId="2" w15:restartNumberingAfterBreak="0">
+  <w:abstractNum w:abstractNumId="2">
+    <w:nsid w:val="17C16E90"/>
+    <w:multiLevelType w:val="hybridMultilevel"/>
+    <w:tmpl w:val="26EEEEE6"/>
+    <w:lvl w:ilvl="0" w:tplc="9B36EA54">
+      <w:start w:val="1"/>
+      <w:numFmt w:val="decimal"/>
+      <w:lvlText w:val="%1."/>
+      <w:lvlJc w:val="left"/>
+      <w:pPr>
+        <w:ind w:left="1440" w:hanging="720"/>
+      </w:pPr>
+      <w:rPr>
+        <w:rFonts w:hint="default"/>
+      </w:rPr>
+    </w:lvl>
+    <w:lvl w:ilvl="1" w:tplc="04090019">
+      <w:start w:val="1"/>
+      <w:numFmt w:val="lowerLetter"/>
+      <w:lvlText w:val="%2."/>
+      <w:lvlJc w:val="left"/>
+      <w:pPr>
+        <w:ind w:left="1800" w:hanging="360"/>
+      </w:pPr>
+    </w:lvl>
+    <w:lvl w:ilvl="2" w:tplc="0409001B" w:tentative="1">
+      <w:start w:val="1"/>
+      <w:numFmt w:val="lowerRoman"/>
+      <w:lvlText w:val="%3."/>
+      <w:lvlJc w:val="right"/>
+      <w:pPr>
+        <w:ind w:left="2520" w:hanging="180"/>
+      </w:pPr>
+    </w:lvl>
+    <w:lvl w:ilvl="3" w:tplc="0409000F" w:tentative="1">
+      <w:start w:val="1"/>
+      <w:numFmt w:val="decimal"/>
+      <w:lvlText w:val="%4."/>
+      <w:lvlJc w:val="left"/>
+      <w:pPr>
+        <w:ind w:left="3240" w:hanging="360"/>
+      </w:pPr>
+    </w:lvl>
+    <w:lvl w:ilvl="4" w:tplc="04090019" w:tentative="1">
+      <w:start w:val="1"/>
+      <w:numFmt w:val="lowerLetter"/>
+      <w:lvlText w:val="%5."/>
+      <w:lvlJc w:val="left"/>
+      <w:pPr>
+        <w:ind w:left="3960" w:hanging="360"/>
+      </w:pPr>
+    </w:lvl>
+    <w:lvl w:ilvl="5" w:tplc="0409001B" w:tentative="1">
+      <w:start w:val="1"/>
+      <w:numFmt w:val="lowerRoman"/>
+      <w:lvlText w:val="%6."/>
+      <w:lvlJc w:val="right"/>
+      <w:pPr>
+        <w:ind w:left="4680" w:hanging="180"/>
+      </w:pPr>
+    </w:lvl>
+    <w:lvl w:ilvl="6" w:tplc="0409000F" w:tentative="1">
+      <w:start w:val="1"/>
+      <w:numFmt w:val="decimal"/>
+      <w:lvlText w:val="%7."/>
+      <w:lvlJc w:val="left"/>
+      <w:pPr>
+        <w:ind w:left="5400" w:hanging="360"/>
+      </w:pPr>
+    </w:lvl>
+    <w:lvl w:ilvl="7" w:tplc="04090019" w:tentative="1">
+      <w:start w:val="1"/>
+      <w:numFmt w:val="lowerLetter"/>
+      <w:lvlText w:val="%8."/>
+      <w:lvlJc w:val="left"/>
+      <w:pPr>
+        <w:ind w:left="6120" w:hanging="360"/>
+      </w:pPr>
+    </w:lvl>
+    <w:lvl w:ilvl="8" w:tplc="0409001B" w:tentative="1">
+      <w:start w:val="1"/>
+      <w:numFmt w:val="lowerRoman"/>
+      <w:lvlText w:val="%9."/>
+      <w:lvlJc w:val="right"/>
+      <w:pPr>
+        <w:ind w:left="6840" w:hanging="180"/>
+      </w:pPr>
+    </w:lvl>
+  </w:abstractNum>
+  <w:abstractNum w:abstractNumId="3">
     <w:nsid w:val="21F972E7"/>
     <w:multiLevelType w:val="hybridMultilevel"/>
     <w:tmpl w:val="C2829998"/>
@@ -2996,7 +3386,7 @@
       </w:pPr>
     </w:lvl>
   </w:abstractNum>
-  <w:abstractNum w:abstractNumId="3" w15:restartNumberingAfterBreak="0">
+  <w:abstractNum w:abstractNumId="4">
     <w:nsid w:val="237046A7"/>
     <w:multiLevelType w:val="hybridMultilevel"/>
     <w:tmpl w:val="48E4B9F4"/>
@@ -3085,7 +3475,7 @@
       </w:pPr>
     </w:lvl>
   </w:abstractNum>
-  <w:abstractNum w:abstractNumId="4" w15:restartNumberingAfterBreak="0">
+  <w:abstractNum w:abstractNumId="5">
     <w:nsid w:val="295A0BC0"/>
     <w:multiLevelType w:val="hybridMultilevel"/>
     <w:tmpl w:val="06EE5C0E"/>
@@ -3174,7 +3564,7 @@
       </w:pPr>
     </w:lvl>
   </w:abstractNum>
-  <w:abstractNum w:abstractNumId="5" w15:restartNumberingAfterBreak="0">
+  <w:abstractNum w:abstractNumId="6">
     <w:nsid w:val="2B33087F"/>
     <w:multiLevelType w:val="hybridMultilevel"/>
     <w:tmpl w:val="26EEEEE6"/>
@@ -3263,7 +3653,7 @@
       </w:pPr>
     </w:lvl>
   </w:abstractNum>
-  <w:abstractNum w:abstractNumId="6" w15:restartNumberingAfterBreak="0">
+  <w:abstractNum w:abstractNumId="7">
     <w:nsid w:val="318B5737"/>
     <w:multiLevelType w:val="hybridMultilevel"/>
     <w:tmpl w:val="EEA4C426"/>
@@ -3352,7 +3742,7 @@
       </w:pPr>
     </w:lvl>
   </w:abstractNum>
-  <w:abstractNum w:abstractNumId="7" w15:restartNumberingAfterBreak="0">
+  <w:abstractNum w:abstractNumId="8">
     <w:nsid w:val="375E48F5"/>
     <w:multiLevelType w:val="multilevel"/>
     <w:tmpl w:val="273CA6A4"/>
@@ -3501,7 +3891,7 @@
       </w:rPr>
     </w:lvl>
   </w:abstractNum>
-  <w:abstractNum w:abstractNumId="8" w15:restartNumberingAfterBreak="0">
+  <w:abstractNum w:abstractNumId="9">
     <w:nsid w:val="40F129C1"/>
     <w:multiLevelType w:val="hybridMultilevel"/>
     <w:tmpl w:val="33D866C0"/>
@@ -3587,7 +3977,7 @@
       </w:pPr>
     </w:lvl>
   </w:abstractNum>
-  <w:abstractNum w:abstractNumId="9" w15:restartNumberingAfterBreak="0">
+  <w:abstractNum w:abstractNumId="10">
     <w:nsid w:val="410B1168"/>
     <w:multiLevelType w:val="hybridMultilevel"/>
     <w:tmpl w:val="3126E7E2"/>
@@ -3676,7 +4066,7 @@
       </w:pPr>
     </w:lvl>
   </w:abstractNum>
-  <w:abstractNum w:abstractNumId="10" w15:restartNumberingAfterBreak="0">
+  <w:abstractNum w:abstractNumId="11">
     <w:nsid w:val="43BE0F4A"/>
     <w:multiLevelType w:val="hybridMultilevel"/>
     <w:tmpl w:val="6778FEA0"/>
@@ -3765,7 +4155,7 @@
       </w:pPr>
     </w:lvl>
   </w:abstractNum>
-  <w:abstractNum w:abstractNumId="11" w15:restartNumberingAfterBreak="0">
+  <w:abstractNum w:abstractNumId="12">
     <w:nsid w:val="474E457C"/>
     <w:multiLevelType w:val="hybridMultilevel"/>
     <w:tmpl w:val="3A1E10AE"/>
@@ -3854,7 +4244,7 @@
       </w:pPr>
     </w:lvl>
   </w:abstractNum>
-  <w:abstractNum w:abstractNumId="12" w15:restartNumberingAfterBreak="0">
+  <w:abstractNum w:abstractNumId="13">
     <w:nsid w:val="53693B48"/>
     <w:multiLevelType w:val="hybridMultilevel"/>
     <w:tmpl w:val="9D3A30AC"/>
@@ -3943,7 +4333,7 @@
       </w:pPr>
     </w:lvl>
   </w:abstractNum>
-  <w:abstractNum w:abstractNumId="13" w15:restartNumberingAfterBreak="0">
+  <w:abstractNum w:abstractNumId="14">
     <w:nsid w:val="586E46FA"/>
     <w:multiLevelType w:val="hybridMultilevel"/>
     <w:tmpl w:val="656C6D76"/>
@@ -4032,7 +4422,7 @@
       </w:pPr>
     </w:lvl>
   </w:abstractNum>
-  <w:abstractNum w:abstractNumId="14" w15:restartNumberingAfterBreak="0">
+  <w:abstractNum w:abstractNumId="15">
     <w:nsid w:val="6138794A"/>
     <w:multiLevelType w:val="hybridMultilevel"/>
     <w:tmpl w:val="C11E15F2"/>
@@ -4121,7 +4511,7 @@
       </w:pPr>
     </w:lvl>
   </w:abstractNum>
-  <w:abstractNum w:abstractNumId="15" w15:restartNumberingAfterBreak="0">
+  <w:abstractNum w:abstractNumId="16">
     <w:nsid w:val="62B0330B"/>
     <w:multiLevelType w:val="hybridMultilevel"/>
     <w:tmpl w:val="0AB6519E"/>
@@ -4210,7 +4600,7 @@
       </w:pPr>
     </w:lvl>
   </w:abstractNum>
-  <w:abstractNum w:abstractNumId="16" w15:restartNumberingAfterBreak="0">
+  <w:abstractNum w:abstractNumId="17">
     <w:nsid w:val="6C62426B"/>
     <w:multiLevelType w:val="hybridMultilevel"/>
     <w:tmpl w:val="6FD80A10"/>
@@ -4299,7 +4689,7 @@
       </w:pPr>
     </w:lvl>
   </w:abstractNum>
-  <w:abstractNum w:abstractNumId="17" w15:restartNumberingAfterBreak="0">
+  <w:abstractNum w:abstractNumId="18">
     <w:nsid w:val="6C873831"/>
     <w:multiLevelType w:val="hybridMultilevel"/>
     <w:tmpl w:val="AB3CBF2A"/>
@@ -4388,7 +4778,7 @@
       </w:pPr>
     </w:lvl>
   </w:abstractNum>
-  <w:abstractNum w:abstractNumId="18" w15:restartNumberingAfterBreak="0">
+  <w:abstractNum w:abstractNumId="19">
     <w:nsid w:val="6D743D2C"/>
     <w:multiLevelType w:val="hybridMultilevel"/>
     <w:tmpl w:val="88D61230"/>
@@ -4477,7 +4867,7 @@
       </w:pPr>
     </w:lvl>
   </w:abstractNum>
-  <w:abstractNum w:abstractNumId="19" w15:restartNumberingAfterBreak="0">
+  <w:abstractNum w:abstractNumId="20">
     <w:nsid w:val="75CA1A3E"/>
     <w:multiLevelType w:val="hybridMultilevel"/>
     <w:tmpl w:val="021C3948"/>
@@ -4590,7 +4980,7 @@
       </w:rPr>
     </w:lvl>
   </w:abstractNum>
-  <w:abstractNum w:abstractNumId="20" w15:restartNumberingAfterBreak="0">
+  <w:abstractNum w:abstractNumId="21">
     <w:nsid w:val="778D2700"/>
     <w:multiLevelType w:val="hybridMultilevel"/>
     <w:tmpl w:val="C68452B8"/>
@@ -4676,7 +5066,7 @@
       </w:pPr>
     </w:lvl>
   </w:abstractNum>
-  <w:abstractNum w:abstractNumId="21" w15:restartNumberingAfterBreak="0">
+  <w:abstractNum w:abstractNumId="22">
     <w:nsid w:val="7CF50698"/>
     <w:multiLevelType w:val="hybridMultilevel"/>
     <w:tmpl w:val="B9F43978"/>
@@ -4766,43 +5156,43 @@
     </w:lvl>
   </w:abstractNum>
   <w:num w:numId="1">
+    <w:abstractNumId w:val="17"/>
+  </w:num>
+  <w:num w:numId="2">
+    <w:abstractNumId w:val="10"/>
+  </w:num>
+  <w:num w:numId="3">
+    <w:abstractNumId w:val="4"/>
+  </w:num>
+  <w:num w:numId="4">
+    <w:abstractNumId w:val="19"/>
+  </w:num>
+  <w:num w:numId="5">
+    <w:abstractNumId w:val="14"/>
+  </w:num>
+  <w:num w:numId="6">
+    <w:abstractNumId w:val="5"/>
+  </w:num>
+  <w:num w:numId="7">
+    <w:abstractNumId w:val="22"/>
+  </w:num>
+  <w:num w:numId="8">
+    <w:abstractNumId w:val="13"/>
+  </w:num>
+  <w:num w:numId="9">
+    <w:abstractNumId w:val="15"/>
+  </w:num>
+  <w:num w:numId="10">
+    <w:abstractNumId w:val="3"/>
+  </w:num>
+  <w:num w:numId="11">
+    <w:abstractNumId w:val="12"/>
+  </w:num>
+  <w:num w:numId="12">
     <w:abstractNumId w:val="16"/>
   </w:num>
-  <w:num w:numId="2">
-    <w:abstractNumId w:val="9"/>
-  </w:num>
-  <w:num w:numId="3">
-    <w:abstractNumId w:val="3"/>
-  </w:num>
-  <w:num w:numId="4">
-    <w:abstractNumId w:val="18"/>
-  </w:num>
-  <w:num w:numId="5">
-    <w:abstractNumId w:val="13"/>
-  </w:num>
-  <w:num w:numId="6">
-    <w:abstractNumId w:val="4"/>
-  </w:num>
-  <w:num w:numId="7">
-    <w:abstractNumId w:val="21"/>
-  </w:num>
-  <w:num w:numId="8">
-    <w:abstractNumId w:val="12"/>
-  </w:num>
-  <w:num w:numId="9">
-    <w:abstractNumId w:val="14"/>
-  </w:num>
-  <w:num w:numId="10">
-    <w:abstractNumId w:val="2"/>
-  </w:num>
-  <w:num w:numId="11">
-    <w:abstractNumId w:val="11"/>
-  </w:num>
-  <w:num w:numId="12">
-    <w:abstractNumId w:val="15"/>
-  </w:num>
   <w:num w:numId="13">
-    <w:abstractNumId w:val="6"/>
+    <w:abstractNumId w:val="7"/>
   </w:num>
   <w:num w:numId="14">
     <w:abstractNumId w:val="1"/>
@@ -4811,31 +5201,34 @@
     <w:abstractNumId w:val="0"/>
   </w:num>
   <w:num w:numId="16">
+    <w:abstractNumId w:val="21"/>
+  </w:num>
+  <w:num w:numId="17">
+    <w:abstractNumId w:val="18"/>
+  </w:num>
+  <w:num w:numId="18">
+    <w:abstractNumId w:val="6"/>
+  </w:num>
+  <w:num w:numId="19">
+    <w:abstractNumId w:val="11"/>
+  </w:num>
+  <w:num w:numId="20">
+    <w:abstractNumId w:val="9"/>
+  </w:num>
+  <w:num w:numId="21">
     <w:abstractNumId w:val="20"/>
   </w:num>
-  <w:num w:numId="17">
-    <w:abstractNumId w:val="17"/>
-  </w:num>
-  <w:num w:numId="18">
-    <w:abstractNumId w:val="5"/>
-  </w:num>
-  <w:num w:numId="19">
-    <w:abstractNumId w:val="10"/>
-  </w:num>
-  <w:num w:numId="20">
+  <w:num w:numId="22">
     <w:abstractNumId w:val="8"/>
   </w:num>
-  <w:num w:numId="21">
-    <w:abstractNumId w:val="19"/>
-  </w:num>
-  <w:num w:numId="22">
-    <w:abstractNumId w:val="7"/>
+  <w:num w:numId="23">
+    <w:abstractNumId w:val="2"/>
   </w:num>
 </w:numbering>
 </file>
 
 <file path=word/styles.xml><?xml version="1.0" encoding="utf-8"?>
-<w:styles xmlns:mc="http://schemas.openxmlformats.org/markup-compatibility/2006" xmlns:r="http://schemas.openxmlformats.org/officeDocument/2006/relationships" xmlns:w="http://schemas.openxmlformats.org/wordprocessingml/2006/main" xmlns:w14="http://schemas.microsoft.com/office/word/2010/wordml" xmlns:w15="http://schemas.microsoft.com/office/word/2012/wordml" xmlns:w16se="http://schemas.microsoft.com/office/word/2015/wordml/symex" mc:Ignorable="w14 w15 w16se">
+<w:styles xmlns:mc="http://schemas.openxmlformats.org/markup-compatibility/2006" xmlns:r="http://schemas.openxmlformats.org/officeDocument/2006/relationships" xmlns:w="http://schemas.openxmlformats.org/wordprocessingml/2006/main" xmlns:w14="http://schemas.microsoft.com/office/word/2010/wordml" xmlns:w15="http://schemas.microsoft.com/office/word/2012/wordml" mc:Ignorable="w14 w15">
   <w:docDefaults>
     <w:rPrDefault>
       <w:rPr>
@@ -4847,7 +5240,7 @@
     </w:rPrDefault>
     <w:pPrDefault/>
   </w:docDefaults>
-  <w:latentStyles w:defLockedState="0" w:defUIPriority="99" w:defSemiHidden="0" w:defUnhideWhenUsed="0" w:defQFormat="0" w:count="374">
+  <w:latentStyles w:defLockedState="0" w:defUIPriority="99" w:defSemiHidden="0" w:defUnhideWhenUsed="0" w:defQFormat="0" w:count="381">
     <w:lsdException w:name="Normal" w:uiPriority="0" w:qFormat="1"/>
     <w:lsdException w:name="heading 1" w:uiPriority="9" w:qFormat="1"/>
     <w:lsdException w:name="heading 2" w:semiHidden="1" w:uiPriority="9" w:unhideWhenUsed="1" w:qFormat="1"/>
@@ -5613,7 +6006,7 @@
 </file>
 
 <file path=customXml/itemProps1.xml><?xml version="1.0" encoding="utf-8"?>
-<ds:datastoreItem xmlns:ds="http://schemas.openxmlformats.org/officeDocument/2006/customXml" ds:itemID="{92241A9B-9B69-4A95-BC77-4E3D5E0A6417}">
+<ds:datastoreItem xmlns:ds="http://schemas.openxmlformats.org/officeDocument/2006/customXml" ds:itemID="{0F957C70-B0C2-7B45-B585-E71FB087EFF0}">
   <ds:schemaRefs>
     <ds:schemaRef ds:uri="http://schemas.openxmlformats.org/officeDocument/2006/bibliography"/>
   </ds:schemaRefs>

</xml_diff>